<commit_message>
Joaquin Ignacio Cortes Quezada NRC: 11630
</commit_message>
<xml_diff>
--- a/Joaquin_Ignacio_Cortes_Quezada_NRC-11630.docx
+++ b/Joaquin_Ignacio_Cortes_Quezada_NRC-11630.docx
@@ -41,57 +41,16 @@
           <w:lang w:val="es-ES"/>
         </w:rPr>
       </w:pPr>
-    </w:p>
-    <w:p>
-      <w:pPr>
-        <w:rPr>
-          <w:lang w:val="es-ES"/>
-        </w:rPr>
-      </w:pPr>
-      <w:r>
-        <w:rPr>
-          <w:lang w:val="es-ES"/>
-        </w:rPr>
-        <w:t>Primero clono el repositorio del proyecto Taller-</w:t>
-      </w:r>
-      <w:proofErr w:type="spellStart"/>
-      <w:r>
-        <w:rPr>
-          <w:lang w:val="es-ES"/>
-        </w:rPr>
-        <w:t>Git</w:t>
-      </w:r>
-      <w:proofErr w:type="spellEnd"/>
-      <w:r>
-        <w:rPr>
-          <w:lang w:val="es-ES"/>
-        </w:rPr>
-        <w:t>-</w:t>
-      </w:r>
-      <w:proofErr w:type="spellStart"/>
-      <w:r>
-        <w:rPr>
-          <w:lang w:val="es-ES"/>
-        </w:rPr>
-        <w:t>GitHub</w:t>
-      </w:r>
-      <w:proofErr w:type="spellEnd"/>
-    </w:p>
-    <w:p>
-      <w:pPr>
-        <w:rPr>
-          <w:lang w:val="es-ES"/>
-        </w:rPr>
-      </w:pPr>
-      <w:r>
-        <w:rPr>
-          <w:lang w:val="es-ES"/>
+      <w:r>
+        <w:rPr>
+          <w:noProof/>
+          <w:lang w:eastAsia="es-CL"/>
         </w:rPr>
         <w:drawing>
-          <wp:inline distT="0" distB="0" distL="0" distR="0" wp14:anchorId="3AD85C2F" wp14:editId="0285D5BE">
-            <wp:extent cx="5612130" cy="1616075"/>
-            <wp:effectExtent l="0" t="0" r="7620" b="3175"/>
-            <wp:docPr id="1" name="Imagen 1"/>
+          <wp:inline distT="0" distB="0" distL="0" distR="0" wp14:anchorId="74B23A67" wp14:editId="747787B0">
+            <wp:extent cx="5612130" cy="2610485"/>
+            <wp:effectExtent l="0" t="0" r="7620" b="0"/>
+            <wp:docPr id="5" name="Imagen 5"/>
             <wp:cNvGraphicFramePr>
               <a:graphicFrameLocks xmlns:a="http://schemas.openxmlformats.org/drawingml/2006/main" noChangeAspect="1"/>
             </wp:cNvGraphicFramePr>
@@ -111,7 +70,7 @@
                   <pic:spPr>
                     <a:xfrm>
                       <a:off x="0" y="0"/>
-                      <a:ext cx="5612130" cy="1616075"/>
+                      <a:ext cx="5612130" cy="2610485"/>
                     </a:xfrm>
                     <a:prstGeom prst="rect">
                       <a:avLst/>
@@ -132,48 +91,14 @@
       </w:pPr>
       <w:r>
         <w:rPr>
-          <w:lang w:val="es-ES"/>
-        </w:rPr>
-        <w:t>Luego me muevo a la carpeta creada Taller-</w:t>
-      </w:r>
-      <w:proofErr w:type="spellStart"/>
-      <w:r>
-        <w:rPr>
-          <w:lang w:val="es-ES"/>
-        </w:rPr>
-        <w:t>Git</w:t>
-      </w:r>
-      <w:proofErr w:type="spellEnd"/>
-      <w:r>
-        <w:rPr>
-          <w:lang w:val="es-ES"/>
-        </w:rPr>
-        <w:t>-</w:t>
-      </w:r>
-      <w:proofErr w:type="spellStart"/>
-      <w:r>
-        <w:rPr>
-          <w:lang w:val="es-ES"/>
-        </w:rPr>
-        <w:t>GitHub</w:t>
-      </w:r>
-      <w:proofErr w:type="spellEnd"/>
-    </w:p>
-    <w:p>
-      <w:pPr>
-        <w:rPr>
-          <w:lang w:val="es-ES"/>
-        </w:rPr>
-      </w:pPr>
-      <w:r>
-        <w:rPr>
-          <w:lang w:val="es-ES"/>
+          <w:noProof/>
+          <w:lang w:eastAsia="es-CL"/>
         </w:rPr>
         <w:drawing>
-          <wp:inline distT="0" distB="0" distL="0" distR="0" wp14:anchorId="4F78F01E" wp14:editId="0CD1F107">
-            <wp:extent cx="5612130" cy="497205"/>
-            <wp:effectExtent l="0" t="0" r="7620" b="0"/>
-            <wp:docPr id="2" name="Imagen 2"/>
+          <wp:inline distT="0" distB="0" distL="0" distR="0" wp14:anchorId="0520B487" wp14:editId="52BA634D">
+            <wp:extent cx="5612130" cy="2567940"/>
+            <wp:effectExtent l="0" t="0" r="7620" b="3810"/>
+            <wp:docPr id="6" name="Imagen 6"/>
             <wp:cNvGraphicFramePr>
               <a:graphicFrameLocks xmlns:a="http://schemas.openxmlformats.org/drawingml/2006/main" noChangeAspect="1"/>
             </wp:cNvGraphicFramePr>
@@ -193,7 +118,7 @@
                   <pic:spPr>
                     <a:xfrm>
                       <a:off x="0" y="0"/>
-                      <a:ext cx="5612130" cy="497205"/>
+                      <a:ext cx="5612130" cy="2567940"/>
                     </a:xfrm>
                     <a:prstGeom prst="rect">
                       <a:avLst/>
@@ -214,34 +139,14 @@
       </w:pPr>
       <w:r>
         <w:rPr>
-          <w:lang w:val="es-ES"/>
-        </w:rPr>
-        <w:t xml:space="preserve">Luego creo una rama con el nombre de usuario y el </w:t>
-      </w:r>
-      <w:proofErr w:type="spellStart"/>
-      <w:r>
-        <w:rPr>
-          <w:lang w:val="es-ES"/>
-        </w:rPr>
-        <w:t>nrc</w:t>
-      </w:r>
-      <w:proofErr w:type="spellEnd"/>
-    </w:p>
-    <w:p>
-      <w:pPr>
-        <w:rPr>
-          <w:lang w:val="es-ES"/>
-        </w:rPr>
-      </w:pPr>
-      <w:r>
-        <w:rPr>
-          <w:lang w:val="es-ES"/>
+          <w:noProof/>
+          <w:lang w:eastAsia="es-CL"/>
         </w:rPr>
         <w:drawing>
-          <wp:inline distT="0" distB="0" distL="0" distR="0" wp14:anchorId="318A451B" wp14:editId="325263AA">
-            <wp:extent cx="5612130" cy="451485"/>
-            <wp:effectExtent l="0" t="0" r="7620" b="5715"/>
-            <wp:docPr id="3" name="Imagen 3"/>
+          <wp:inline distT="0" distB="0" distL="0" distR="0" wp14:anchorId="2628CC08" wp14:editId="062813C5">
+            <wp:extent cx="5612130" cy="2072005"/>
+            <wp:effectExtent l="0" t="0" r="7620" b="4445"/>
+            <wp:docPr id="7" name="Imagen 7"/>
             <wp:cNvGraphicFramePr>
               <a:graphicFrameLocks xmlns:a="http://schemas.openxmlformats.org/drawingml/2006/main" noChangeAspect="1"/>
             </wp:cNvGraphicFramePr>
@@ -261,7 +166,7 @@
                   <pic:spPr>
                     <a:xfrm>
                       <a:off x="0" y="0"/>
-                      <a:ext cx="5612130" cy="451485"/>
+                      <a:ext cx="5612130" cy="2072005"/>
                     </a:xfrm>
                     <a:prstGeom prst="rect">
                       <a:avLst/>
@@ -280,42 +185,24 @@
           <w:lang w:val="es-ES"/>
         </w:rPr>
       </w:pPr>
-      <w:r>
-        <w:rPr>
-          <w:lang w:val="es-ES"/>
-        </w:rPr>
-        <w:t xml:space="preserve">Después cambia de rama de </w:t>
-      </w:r>
-      <w:proofErr w:type="spellStart"/>
-      <w:r>
-        <w:rPr>
-          <w:lang w:val="es-ES"/>
-        </w:rPr>
-        <w:t>main</w:t>
-      </w:r>
-      <w:proofErr w:type="spellEnd"/>
-      <w:r>
-        <w:rPr>
-          <w:lang w:val="es-ES"/>
-        </w:rPr>
-        <w:t xml:space="preserve"> a Joaquin-Cortes_11630</w:t>
-      </w:r>
-    </w:p>
-    <w:p>
-      <w:pPr>
-        <w:rPr>
-          <w:lang w:val="es-ES"/>
-        </w:rPr>
-      </w:pPr>
-      <w:r>
-        <w:rPr>
-          <w:lang w:val="es-ES"/>
-        </w:rPr>
+    </w:p>
+    <w:p>
+      <w:pPr>
+        <w:rPr>
+          <w:lang w:val="es-ES"/>
+        </w:rPr>
+      </w:pPr>
+      <w:r>
+        <w:rPr>
+          <w:noProof/>
+          <w:lang w:eastAsia="es-CL"/>
+        </w:rPr>
+        <w:lastRenderedPageBreak/>
         <w:drawing>
-          <wp:inline distT="0" distB="0" distL="0" distR="0" wp14:anchorId="521A26B5" wp14:editId="28A957E0">
-            <wp:extent cx="5612130" cy="545465"/>
-            <wp:effectExtent l="0" t="0" r="7620" b="6985"/>
-            <wp:docPr id="4" name="Imagen 4"/>
+          <wp:inline distT="0" distB="0" distL="0" distR="0" wp14:anchorId="4BAE43DB" wp14:editId="776DFB80">
+            <wp:extent cx="5612130" cy="3899535"/>
+            <wp:effectExtent l="0" t="0" r="7620" b="5715"/>
+            <wp:docPr id="9" name="Imagen 9"/>
             <wp:cNvGraphicFramePr>
               <a:graphicFrameLocks xmlns:a="http://schemas.openxmlformats.org/drawingml/2006/main" noChangeAspect="1"/>
             </wp:cNvGraphicFramePr>
@@ -335,6 +222,673 @@
                   <pic:spPr>
                     <a:xfrm>
                       <a:off x="0" y="0"/>
+                      <a:ext cx="5612130" cy="3899535"/>
+                    </a:xfrm>
+                    <a:prstGeom prst="rect">
+                      <a:avLst/>
+                    </a:prstGeom>
+                  </pic:spPr>
+                </pic:pic>
+              </a:graphicData>
+            </a:graphic>
+          </wp:inline>
+        </w:drawing>
+      </w:r>
+    </w:p>
+    <w:p>
+      <w:pPr>
+        <w:rPr>
+          <w:lang w:val="es-ES"/>
+        </w:rPr>
+      </w:pPr>
+      <w:r>
+        <w:rPr>
+          <w:lang w:val="es-ES"/>
+        </w:rPr>
+        <w:lastRenderedPageBreak/>
+        <w:drawing>
+          <wp:inline distT="0" distB="0" distL="0" distR="0" wp14:anchorId="02D3FE04" wp14:editId="187F89CB">
+            <wp:extent cx="5612130" cy="2982595"/>
+            <wp:effectExtent l="0" t="0" r="7620" b="8255"/>
+            <wp:docPr id="15" name="Imagen 15"/>
+            <wp:cNvGraphicFramePr>
+              <a:graphicFrameLocks xmlns:a="http://schemas.openxmlformats.org/drawingml/2006/main" noChangeAspect="1"/>
+            </wp:cNvGraphicFramePr>
+            <a:graphic xmlns:a="http://schemas.openxmlformats.org/drawingml/2006/main">
+              <a:graphicData uri="http://schemas.openxmlformats.org/drawingml/2006/picture">
+                <pic:pic xmlns:pic="http://schemas.openxmlformats.org/drawingml/2006/picture">
+                  <pic:nvPicPr>
+                    <pic:cNvPr id="1" name=""/>
+                    <pic:cNvPicPr/>
+                  </pic:nvPicPr>
+                  <pic:blipFill>
+                    <a:blip r:embed="rId8"/>
+                    <a:stretch>
+                      <a:fillRect/>
+                    </a:stretch>
+                  </pic:blipFill>
+                  <pic:spPr>
+                    <a:xfrm>
+                      <a:off x="0" y="0"/>
+                      <a:ext cx="5612130" cy="2982595"/>
+                    </a:xfrm>
+                    <a:prstGeom prst="rect">
+                      <a:avLst/>
+                    </a:prstGeom>
+                  </pic:spPr>
+                </pic:pic>
+              </a:graphicData>
+            </a:graphic>
+          </wp:inline>
+        </w:drawing>
+      </w:r>
+      <w:r>
+        <w:rPr>
+          <w:lang w:val="es-ES"/>
+        </w:rPr>
+        <w:drawing>
+          <wp:inline distT="0" distB="0" distL="0" distR="0" wp14:anchorId="2D26DF6E" wp14:editId="4522CC28">
+            <wp:extent cx="5612130" cy="3708400"/>
+            <wp:effectExtent l="0" t="0" r="7620" b="6350"/>
+            <wp:docPr id="11" name="Imagen 11"/>
+            <wp:cNvGraphicFramePr>
+              <a:graphicFrameLocks xmlns:a="http://schemas.openxmlformats.org/drawingml/2006/main" noChangeAspect="1"/>
+            </wp:cNvGraphicFramePr>
+            <a:graphic xmlns:a="http://schemas.openxmlformats.org/drawingml/2006/main">
+              <a:graphicData uri="http://schemas.openxmlformats.org/drawingml/2006/picture">
+                <pic:pic xmlns:pic="http://schemas.openxmlformats.org/drawingml/2006/picture">
+                  <pic:nvPicPr>
+                    <pic:cNvPr id="1" name=""/>
+                    <pic:cNvPicPr/>
+                  </pic:nvPicPr>
+                  <pic:blipFill>
+                    <a:blip r:embed="rId9"/>
+                    <a:stretch>
+                      <a:fillRect/>
+                    </a:stretch>
+                  </pic:blipFill>
+                  <pic:spPr>
+                    <a:xfrm>
+                      <a:off x="0" y="0"/>
+                      <a:ext cx="5612130" cy="3708400"/>
+                    </a:xfrm>
+                    <a:prstGeom prst="rect">
+                      <a:avLst/>
+                    </a:prstGeom>
+                  </pic:spPr>
+                </pic:pic>
+              </a:graphicData>
+            </a:graphic>
+          </wp:inline>
+        </w:drawing>
+      </w:r>
+      <w:r>
+        <w:rPr>
+          <w:lang w:val="es-ES"/>
+        </w:rPr>
+        <w:lastRenderedPageBreak/>
+        <w:drawing>
+          <wp:inline distT="0" distB="0" distL="0" distR="0" wp14:anchorId="41296A30" wp14:editId="37B0D48D">
+            <wp:extent cx="5612130" cy="2643505"/>
+            <wp:effectExtent l="0" t="0" r="7620" b="4445"/>
+            <wp:docPr id="10" name="Imagen 10"/>
+            <wp:cNvGraphicFramePr>
+              <a:graphicFrameLocks xmlns:a="http://schemas.openxmlformats.org/drawingml/2006/main" noChangeAspect="1"/>
+            </wp:cNvGraphicFramePr>
+            <a:graphic xmlns:a="http://schemas.openxmlformats.org/drawingml/2006/main">
+              <a:graphicData uri="http://schemas.openxmlformats.org/drawingml/2006/picture">
+                <pic:pic xmlns:pic="http://schemas.openxmlformats.org/drawingml/2006/picture">
+                  <pic:nvPicPr>
+                    <pic:cNvPr id="1" name=""/>
+                    <pic:cNvPicPr/>
+                  </pic:nvPicPr>
+                  <pic:blipFill>
+                    <a:blip r:embed="rId10"/>
+                    <a:stretch>
+                      <a:fillRect/>
+                    </a:stretch>
+                  </pic:blipFill>
+                  <pic:spPr>
+                    <a:xfrm>
+                      <a:off x="0" y="0"/>
+                      <a:ext cx="5612130" cy="2643505"/>
+                    </a:xfrm>
+                    <a:prstGeom prst="rect">
+                      <a:avLst/>
+                    </a:prstGeom>
+                  </pic:spPr>
+                </pic:pic>
+              </a:graphicData>
+            </a:graphic>
+          </wp:inline>
+        </w:drawing>
+      </w:r>
+    </w:p>
+    <w:p>
+      <w:pPr>
+        <w:rPr>
+          <w:lang w:val="es-ES"/>
+        </w:rPr>
+      </w:pPr>
+      <w:r>
+        <w:rPr>
+          <w:lang w:val="es-ES"/>
+        </w:rPr>
+        <w:drawing>
+          <wp:inline distT="0" distB="0" distL="0" distR="0" wp14:anchorId="18E23D88" wp14:editId="13D36997">
+            <wp:extent cx="5612130" cy="2743200"/>
+            <wp:effectExtent l="0" t="0" r="7620" b="0"/>
+            <wp:docPr id="12" name="Imagen 12"/>
+            <wp:cNvGraphicFramePr>
+              <a:graphicFrameLocks xmlns:a="http://schemas.openxmlformats.org/drawingml/2006/main" noChangeAspect="1"/>
+            </wp:cNvGraphicFramePr>
+            <a:graphic xmlns:a="http://schemas.openxmlformats.org/drawingml/2006/main">
+              <a:graphicData uri="http://schemas.openxmlformats.org/drawingml/2006/picture">
+                <pic:pic xmlns:pic="http://schemas.openxmlformats.org/drawingml/2006/picture">
+                  <pic:nvPicPr>
+                    <pic:cNvPr id="1" name=""/>
+                    <pic:cNvPicPr/>
+                  </pic:nvPicPr>
+                  <pic:blipFill>
+                    <a:blip r:embed="rId11"/>
+                    <a:stretch>
+                      <a:fillRect/>
+                    </a:stretch>
+                  </pic:blipFill>
+                  <pic:spPr>
+                    <a:xfrm>
+                      <a:off x="0" y="0"/>
+                      <a:ext cx="5612130" cy="2743200"/>
+                    </a:xfrm>
+                    <a:prstGeom prst="rect">
+                      <a:avLst/>
+                    </a:prstGeom>
+                  </pic:spPr>
+                </pic:pic>
+              </a:graphicData>
+            </a:graphic>
+          </wp:inline>
+        </w:drawing>
+      </w:r>
+    </w:p>
+    <w:p>
+      <w:pPr>
+        <w:rPr>
+          <w:lang w:val="es-ES"/>
+        </w:rPr>
+      </w:pPr>
+      <w:r>
+        <w:rPr>
+          <w:lang w:val="es-ES"/>
+        </w:rPr>
+        <w:lastRenderedPageBreak/>
+        <w:drawing>
+          <wp:inline distT="0" distB="0" distL="0" distR="0" wp14:anchorId="78EE747D" wp14:editId="32257E30">
+            <wp:extent cx="5612130" cy="2712085"/>
+            <wp:effectExtent l="0" t="0" r="7620" b="0"/>
+            <wp:docPr id="13" name="Imagen 13"/>
+            <wp:cNvGraphicFramePr>
+              <a:graphicFrameLocks xmlns:a="http://schemas.openxmlformats.org/drawingml/2006/main" noChangeAspect="1"/>
+            </wp:cNvGraphicFramePr>
+            <a:graphic xmlns:a="http://schemas.openxmlformats.org/drawingml/2006/main">
+              <a:graphicData uri="http://schemas.openxmlformats.org/drawingml/2006/picture">
+                <pic:pic xmlns:pic="http://schemas.openxmlformats.org/drawingml/2006/picture">
+                  <pic:nvPicPr>
+                    <pic:cNvPr id="1" name=""/>
+                    <pic:cNvPicPr/>
+                  </pic:nvPicPr>
+                  <pic:blipFill>
+                    <a:blip r:embed="rId12"/>
+                    <a:stretch>
+                      <a:fillRect/>
+                    </a:stretch>
+                  </pic:blipFill>
+                  <pic:spPr>
+                    <a:xfrm>
+                      <a:off x="0" y="0"/>
+                      <a:ext cx="5612130" cy="2712085"/>
+                    </a:xfrm>
+                    <a:prstGeom prst="rect">
+                      <a:avLst/>
+                    </a:prstGeom>
+                  </pic:spPr>
+                </pic:pic>
+              </a:graphicData>
+            </a:graphic>
+          </wp:inline>
+        </w:drawing>
+      </w:r>
+    </w:p>
+    <w:p>
+      <w:pPr>
+        <w:rPr>
+          <w:lang w:val="es-ES"/>
+        </w:rPr>
+      </w:pPr>
+    </w:p>
+    <w:p>
+      <w:pPr>
+        <w:rPr>
+          <w:lang w:val="es-ES"/>
+        </w:rPr>
+      </w:pPr>
+      <w:r>
+        <w:rPr>
+          <w:lang w:val="es-ES"/>
+        </w:rPr>
+        <w:drawing>
+          <wp:inline distT="0" distB="0" distL="0" distR="0" wp14:anchorId="18BB23BE" wp14:editId="2158CE4D">
+            <wp:extent cx="5612130" cy="2962275"/>
+            <wp:effectExtent l="0" t="0" r="7620" b="9525"/>
+            <wp:docPr id="16" name="Imagen 16"/>
+            <wp:cNvGraphicFramePr>
+              <a:graphicFrameLocks xmlns:a="http://schemas.openxmlformats.org/drawingml/2006/main" noChangeAspect="1"/>
+            </wp:cNvGraphicFramePr>
+            <a:graphic xmlns:a="http://schemas.openxmlformats.org/drawingml/2006/main">
+              <a:graphicData uri="http://schemas.openxmlformats.org/drawingml/2006/picture">
+                <pic:pic xmlns:pic="http://schemas.openxmlformats.org/drawingml/2006/picture">
+                  <pic:nvPicPr>
+                    <pic:cNvPr id="1" name=""/>
+                    <pic:cNvPicPr/>
+                  </pic:nvPicPr>
+                  <pic:blipFill>
+                    <a:blip r:embed="rId13"/>
+                    <a:stretch>
+                      <a:fillRect/>
+                    </a:stretch>
+                  </pic:blipFill>
+                  <pic:spPr>
+                    <a:xfrm>
+                      <a:off x="0" y="0"/>
+                      <a:ext cx="5612130" cy="2962275"/>
+                    </a:xfrm>
+                    <a:prstGeom prst="rect">
+                      <a:avLst/>
+                    </a:prstGeom>
+                  </pic:spPr>
+                </pic:pic>
+              </a:graphicData>
+            </a:graphic>
+          </wp:inline>
+        </w:drawing>
+      </w:r>
+    </w:p>
+    <w:p>
+      <w:pPr>
+        <w:rPr>
+          <w:lang w:val="es-ES"/>
+        </w:rPr>
+      </w:pPr>
+    </w:p>
+    <w:p>
+      <w:pPr>
+        <w:rPr>
+          <w:lang w:val="es-ES"/>
+        </w:rPr>
+      </w:pPr>
+      <w:r>
+        <w:rPr>
+          <w:lang w:val="es-ES"/>
+        </w:rPr>
+        <w:lastRenderedPageBreak/>
+        <w:drawing>
+          <wp:inline distT="0" distB="0" distL="0" distR="0" wp14:anchorId="3FCD0785" wp14:editId="5A85C4B1">
+            <wp:extent cx="5612130" cy="2065020"/>
+            <wp:effectExtent l="0" t="0" r="7620" b="0"/>
+            <wp:docPr id="17" name="Imagen 17"/>
+            <wp:cNvGraphicFramePr>
+              <a:graphicFrameLocks xmlns:a="http://schemas.openxmlformats.org/drawingml/2006/main" noChangeAspect="1"/>
+            </wp:cNvGraphicFramePr>
+            <a:graphic xmlns:a="http://schemas.openxmlformats.org/drawingml/2006/main">
+              <a:graphicData uri="http://schemas.openxmlformats.org/drawingml/2006/picture">
+                <pic:pic xmlns:pic="http://schemas.openxmlformats.org/drawingml/2006/picture">
+                  <pic:nvPicPr>
+                    <pic:cNvPr id="1" name=""/>
+                    <pic:cNvPicPr/>
+                  </pic:nvPicPr>
+                  <pic:blipFill>
+                    <a:blip r:embed="rId14"/>
+                    <a:stretch>
+                      <a:fillRect/>
+                    </a:stretch>
+                  </pic:blipFill>
+                  <pic:spPr>
+                    <a:xfrm>
+                      <a:off x="0" y="0"/>
+                      <a:ext cx="5612130" cy="2065020"/>
+                    </a:xfrm>
+                    <a:prstGeom prst="rect">
+                      <a:avLst/>
+                    </a:prstGeom>
+                  </pic:spPr>
+                </pic:pic>
+              </a:graphicData>
+            </a:graphic>
+          </wp:inline>
+        </w:drawing>
+      </w:r>
+      <w:bookmarkStart w:id="0" w:name="_GoBack"/>
+      <w:bookmarkEnd w:id="0"/>
+    </w:p>
+    <w:p>
+      <w:pPr>
+        <w:rPr>
+          <w:lang w:val="es-ES"/>
+        </w:rPr>
+      </w:pPr>
+    </w:p>
+    <w:p>
+      <w:pPr>
+        <w:rPr>
+          <w:lang w:val="es-ES"/>
+        </w:rPr>
+      </w:pPr>
+    </w:p>
+    <w:p>
+      <w:pPr>
+        <w:rPr>
+          <w:lang w:val="es-ES"/>
+        </w:rPr>
+      </w:pPr>
+      <w:proofErr w:type="gramStart"/>
+      <w:r>
+        <w:rPr>
+          <w:lang w:val="es-ES"/>
+        </w:rPr>
+        <w:t>clono</w:t>
+      </w:r>
+      <w:proofErr w:type="gramEnd"/>
+      <w:r>
+        <w:rPr>
+          <w:lang w:val="es-ES"/>
+        </w:rPr>
+        <w:t xml:space="preserve"> el repositorio del proyecto Taller-</w:t>
+      </w:r>
+      <w:proofErr w:type="spellStart"/>
+      <w:r>
+        <w:rPr>
+          <w:lang w:val="es-ES"/>
+        </w:rPr>
+        <w:t>Git</w:t>
+      </w:r>
+      <w:proofErr w:type="spellEnd"/>
+      <w:r>
+        <w:rPr>
+          <w:lang w:val="es-ES"/>
+        </w:rPr>
+        <w:t>-</w:t>
+      </w:r>
+      <w:proofErr w:type="spellStart"/>
+      <w:r>
+        <w:rPr>
+          <w:lang w:val="es-ES"/>
+        </w:rPr>
+        <w:t>GitHub</w:t>
+      </w:r>
+      <w:proofErr w:type="spellEnd"/>
+    </w:p>
+    <w:p>
+      <w:pPr>
+        <w:rPr>
+          <w:lang w:val="es-ES"/>
+        </w:rPr>
+      </w:pPr>
+      <w:r>
+        <w:rPr>
+          <w:noProof/>
+          <w:lang w:eastAsia="es-CL"/>
+        </w:rPr>
+        <w:drawing>
+          <wp:inline distT="0" distB="0" distL="0" distR="0" wp14:anchorId="3AD85C2F" wp14:editId="0285D5BE">
+            <wp:extent cx="5612130" cy="1616075"/>
+            <wp:effectExtent l="0" t="0" r="7620" b="3175"/>
+            <wp:docPr id="1" name="Imagen 1"/>
+            <wp:cNvGraphicFramePr>
+              <a:graphicFrameLocks xmlns:a="http://schemas.openxmlformats.org/drawingml/2006/main" noChangeAspect="1"/>
+            </wp:cNvGraphicFramePr>
+            <a:graphic xmlns:a="http://schemas.openxmlformats.org/drawingml/2006/main">
+              <a:graphicData uri="http://schemas.openxmlformats.org/drawingml/2006/picture">
+                <pic:pic xmlns:pic="http://schemas.openxmlformats.org/drawingml/2006/picture">
+                  <pic:nvPicPr>
+                    <pic:cNvPr id="1" name=""/>
+                    <pic:cNvPicPr/>
+                  </pic:nvPicPr>
+                  <pic:blipFill>
+                    <a:blip r:embed="rId15"/>
+                    <a:stretch>
+                      <a:fillRect/>
+                    </a:stretch>
+                  </pic:blipFill>
+                  <pic:spPr>
+                    <a:xfrm>
+                      <a:off x="0" y="0"/>
+                      <a:ext cx="5612130" cy="1616075"/>
+                    </a:xfrm>
+                    <a:prstGeom prst="rect">
+                      <a:avLst/>
+                    </a:prstGeom>
+                  </pic:spPr>
+                </pic:pic>
+              </a:graphicData>
+            </a:graphic>
+          </wp:inline>
+        </w:drawing>
+      </w:r>
+    </w:p>
+    <w:p>
+      <w:pPr>
+        <w:rPr>
+          <w:lang w:val="es-ES"/>
+        </w:rPr>
+      </w:pPr>
+      <w:r>
+        <w:rPr>
+          <w:lang w:val="es-ES"/>
+        </w:rPr>
+        <w:t>Luego me muevo a la carpeta creada Taller-</w:t>
+      </w:r>
+      <w:proofErr w:type="spellStart"/>
+      <w:r>
+        <w:rPr>
+          <w:lang w:val="es-ES"/>
+        </w:rPr>
+        <w:t>Git</w:t>
+      </w:r>
+      <w:proofErr w:type="spellEnd"/>
+      <w:r>
+        <w:rPr>
+          <w:lang w:val="es-ES"/>
+        </w:rPr>
+        <w:t>-</w:t>
+      </w:r>
+      <w:proofErr w:type="spellStart"/>
+      <w:r>
+        <w:rPr>
+          <w:lang w:val="es-ES"/>
+        </w:rPr>
+        <w:t>GitHub</w:t>
+      </w:r>
+      <w:proofErr w:type="spellEnd"/>
+    </w:p>
+    <w:p>
+      <w:pPr>
+        <w:rPr>
+          <w:lang w:val="es-ES"/>
+        </w:rPr>
+      </w:pPr>
+      <w:r>
+        <w:rPr>
+          <w:noProof/>
+          <w:lang w:eastAsia="es-CL"/>
+        </w:rPr>
+        <w:drawing>
+          <wp:inline distT="0" distB="0" distL="0" distR="0" wp14:anchorId="4F78F01E" wp14:editId="0CD1F107">
+            <wp:extent cx="5612130" cy="497205"/>
+            <wp:effectExtent l="0" t="0" r="7620" b="0"/>
+            <wp:docPr id="2" name="Imagen 2"/>
+            <wp:cNvGraphicFramePr>
+              <a:graphicFrameLocks xmlns:a="http://schemas.openxmlformats.org/drawingml/2006/main" noChangeAspect="1"/>
+            </wp:cNvGraphicFramePr>
+            <a:graphic xmlns:a="http://schemas.openxmlformats.org/drawingml/2006/main">
+              <a:graphicData uri="http://schemas.openxmlformats.org/drawingml/2006/picture">
+                <pic:pic xmlns:pic="http://schemas.openxmlformats.org/drawingml/2006/picture">
+                  <pic:nvPicPr>
+                    <pic:cNvPr id="1" name=""/>
+                    <pic:cNvPicPr/>
+                  </pic:nvPicPr>
+                  <pic:blipFill>
+                    <a:blip r:embed="rId16"/>
+                    <a:stretch>
+                      <a:fillRect/>
+                    </a:stretch>
+                  </pic:blipFill>
+                  <pic:spPr>
+                    <a:xfrm>
+                      <a:off x="0" y="0"/>
+                      <a:ext cx="5612130" cy="497205"/>
+                    </a:xfrm>
+                    <a:prstGeom prst="rect">
+                      <a:avLst/>
+                    </a:prstGeom>
+                  </pic:spPr>
+                </pic:pic>
+              </a:graphicData>
+            </a:graphic>
+          </wp:inline>
+        </w:drawing>
+      </w:r>
+    </w:p>
+    <w:p>
+      <w:pPr>
+        <w:rPr>
+          <w:lang w:val="es-ES"/>
+        </w:rPr>
+      </w:pPr>
+      <w:r>
+        <w:rPr>
+          <w:lang w:val="es-ES"/>
+        </w:rPr>
+        <w:t xml:space="preserve">Luego creo una rama con el nombre de usuario y el </w:t>
+      </w:r>
+      <w:proofErr w:type="spellStart"/>
+      <w:r>
+        <w:rPr>
+          <w:lang w:val="es-ES"/>
+        </w:rPr>
+        <w:t>nrc</w:t>
+      </w:r>
+      <w:proofErr w:type="spellEnd"/>
+    </w:p>
+    <w:p>
+      <w:pPr>
+        <w:rPr>
+          <w:lang w:val="es-ES"/>
+        </w:rPr>
+      </w:pPr>
+      <w:r>
+        <w:rPr>
+          <w:noProof/>
+          <w:lang w:eastAsia="es-CL"/>
+        </w:rPr>
+        <w:drawing>
+          <wp:inline distT="0" distB="0" distL="0" distR="0" wp14:anchorId="318A451B" wp14:editId="325263AA">
+            <wp:extent cx="5612130" cy="451485"/>
+            <wp:effectExtent l="0" t="0" r="7620" b="5715"/>
+            <wp:docPr id="3" name="Imagen 3"/>
+            <wp:cNvGraphicFramePr>
+              <a:graphicFrameLocks xmlns:a="http://schemas.openxmlformats.org/drawingml/2006/main" noChangeAspect="1"/>
+            </wp:cNvGraphicFramePr>
+            <a:graphic xmlns:a="http://schemas.openxmlformats.org/drawingml/2006/main">
+              <a:graphicData uri="http://schemas.openxmlformats.org/drawingml/2006/picture">
+                <pic:pic xmlns:pic="http://schemas.openxmlformats.org/drawingml/2006/picture">
+                  <pic:nvPicPr>
+                    <pic:cNvPr id="1" name=""/>
+                    <pic:cNvPicPr/>
+                  </pic:nvPicPr>
+                  <pic:blipFill>
+                    <a:blip r:embed="rId17"/>
+                    <a:stretch>
+                      <a:fillRect/>
+                    </a:stretch>
+                  </pic:blipFill>
+                  <pic:spPr>
+                    <a:xfrm>
+                      <a:off x="0" y="0"/>
+                      <a:ext cx="5612130" cy="451485"/>
+                    </a:xfrm>
+                    <a:prstGeom prst="rect">
+                      <a:avLst/>
+                    </a:prstGeom>
+                  </pic:spPr>
+                </pic:pic>
+              </a:graphicData>
+            </a:graphic>
+          </wp:inline>
+        </w:drawing>
+      </w:r>
+    </w:p>
+    <w:p>
+      <w:pPr>
+        <w:rPr>
+          <w:lang w:val="es-ES"/>
+        </w:rPr>
+      </w:pPr>
+      <w:r>
+        <w:rPr>
+          <w:lang w:val="es-ES"/>
+        </w:rPr>
+        <w:t xml:space="preserve">Después cambia de rama de </w:t>
+      </w:r>
+      <w:proofErr w:type="spellStart"/>
+      <w:r>
+        <w:rPr>
+          <w:lang w:val="es-ES"/>
+        </w:rPr>
+        <w:t>main</w:t>
+      </w:r>
+      <w:proofErr w:type="spellEnd"/>
+      <w:r>
+        <w:rPr>
+          <w:lang w:val="es-ES"/>
+        </w:rPr>
+        <w:t xml:space="preserve"> a Joaquin-Cortes_11630</w:t>
+      </w:r>
+    </w:p>
+    <w:p>
+      <w:pPr>
+        <w:rPr>
+          <w:lang w:val="es-ES"/>
+        </w:rPr>
+      </w:pPr>
+      <w:r>
+        <w:rPr>
+          <w:noProof/>
+          <w:lang w:eastAsia="es-CL"/>
+        </w:rPr>
+        <w:drawing>
+          <wp:inline distT="0" distB="0" distL="0" distR="0" wp14:anchorId="521A26B5" wp14:editId="28A957E0">
+            <wp:extent cx="5612130" cy="545465"/>
+            <wp:effectExtent l="0" t="0" r="7620" b="6985"/>
+            <wp:docPr id="4" name="Imagen 4"/>
+            <wp:cNvGraphicFramePr>
+              <a:graphicFrameLocks xmlns:a="http://schemas.openxmlformats.org/drawingml/2006/main" noChangeAspect="1"/>
+            </wp:cNvGraphicFramePr>
+            <a:graphic xmlns:a="http://schemas.openxmlformats.org/drawingml/2006/main">
+              <a:graphicData uri="http://schemas.openxmlformats.org/drawingml/2006/picture">
+                <pic:pic xmlns:pic="http://schemas.openxmlformats.org/drawingml/2006/picture">
+                  <pic:nvPicPr>
+                    <pic:cNvPr id="1" name=""/>
+                    <pic:cNvPicPr/>
+                  </pic:nvPicPr>
+                  <pic:blipFill>
+                    <a:blip r:embed="rId18"/>
+                    <a:stretch>
+                      <a:fillRect/>
+                    </a:stretch>
+                  </pic:blipFill>
+                  <pic:spPr>
+                    <a:xfrm>
+                      <a:off x="0" y="0"/>
                       <a:ext cx="5612130" cy="545465"/>
                     </a:xfrm>
                     <a:prstGeom prst="rect">
@@ -347,8 +901,6 @@
           </wp:inline>
         </w:drawing>
       </w:r>
-      <w:bookmarkStart w:id="0" w:name="_GoBack"/>
-      <w:bookmarkEnd w:id="0"/>
     </w:p>
     <w:sectPr>
       <w:pgSz w:w="12240" w:h="15840"/>

</xml_diff>